<commit_message>
Geo Script for Usability Testing
copy edit
</commit_message>
<xml_diff>
--- a/docs/HCD/ADS-Geo Script.docx
+++ b/docs/HCD/ADS-Geo Script.docx
@@ -72,7 +72,7 @@
         <w:rPr>
           <w:rFonts w:asciiTheme="majorHAnsi" w:hAnsiTheme="majorHAnsi"/>
         </w:rPr>
-        <w:t>I am here to record your reactions and comments of the Web site you will view. In a conference room nearby, I have a colleague helping me take notes and observe your interaction with the site as well.</w:t>
+        <w:t>I am here to record your reactions and comments of the Web site you will view. In a conference room nearby, I have a colleague helping me take notes and observe your interaction with the site.</w:t>
       </w:r>
     </w:p>
     <w:p>
@@ -120,7 +120,23 @@
           <w:rFonts w:asciiTheme="majorHAnsi" w:hAnsiTheme="majorHAnsi"/>
           <w:bCs/>
         </w:rPr>
-        <w:t>Today I am going to be asking you to look for some information on the site and tell me how easy or difficult it was to find the information. These activities are all about how easy we have made it for people to use the site.</w:t>
+        <w:t xml:space="preserve">Today I am going to be asking you to look for some information on the site and tell me </w:t>
+      </w:r>
+      <w:proofErr w:type="gramStart"/>
+      <w:r>
+        <w:rPr>
+          <w:rFonts w:asciiTheme="majorHAnsi" w:hAnsiTheme="majorHAnsi"/>
+          <w:bCs/>
+        </w:rPr>
+        <w:t>how</w:t>
+      </w:r>
+      <w:proofErr w:type="gramEnd"/>
+      <w:r>
+        <w:rPr>
+          <w:rFonts w:asciiTheme="majorHAnsi" w:hAnsiTheme="majorHAnsi"/>
+          <w:bCs/>
+        </w:rPr>
+        <w:t xml:space="preserve"> easy or difficult it was to find the information. These activities are all about how easy we have made it for people to use the site.</w:t>
       </w:r>
     </w:p>
     <w:p>
@@ -145,7 +161,21 @@
           <w:rFonts w:asciiTheme="majorHAnsi" w:hAnsiTheme="majorHAnsi"/>
           <w:bCs/>
         </w:rPr>
-        <w:t>If you have any questions, comments or areas of confusion while you are working, please let me know.</w:t>
+        <w:t>If you have any questions, comments</w:t>
+      </w:r>
+      <w:r>
+        <w:rPr>
+          <w:rFonts w:asciiTheme="majorHAnsi" w:hAnsiTheme="majorHAnsi"/>
+          <w:bCs/>
+        </w:rPr>
+        <w:t>,</w:t>
+      </w:r>
+      <w:r>
+        <w:rPr>
+          <w:rFonts w:asciiTheme="majorHAnsi" w:hAnsiTheme="majorHAnsi"/>
+          <w:bCs/>
+        </w:rPr>
+        <w:t xml:space="preserve"> or areas of confusion while you are working, please let me know.</w:t>
       </w:r>
     </w:p>
     <w:p>
@@ -190,7 +220,49 @@
           <w:rFonts w:asciiTheme="majorHAnsi" w:hAnsiTheme="majorHAnsi"/>
           <w:bCs/>
         </w:rPr>
-        <w:t>I would ask that you to try work through the tasks based on what you see on screen, but if you reach a point where you are not sure where or how to find something, please feel free to use ‘Search’.</w:t>
+        <w:t xml:space="preserve">I would ask that you try </w:t>
+      </w:r>
+      <w:r>
+        <w:rPr>
+          <w:rFonts w:asciiTheme="majorHAnsi" w:hAnsiTheme="majorHAnsi"/>
+          <w:bCs/>
+        </w:rPr>
+        <w:t xml:space="preserve">to </w:t>
+      </w:r>
+      <w:r>
+        <w:rPr>
+          <w:rFonts w:asciiTheme="majorHAnsi" w:hAnsiTheme="majorHAnsi"/>
+          <w:bCs/>
+        </w:rPr>
+        <w:t>work through the tasks based on what you see on</w:t>
+      </w:r>
+      <w:r>
+        <w:rPr>
+          <w:rFonts w:asciiTheme="majorHAnsi" w:hAnsiTheme="majorHAnsi"/>
+          <w:bCs/>
+        </w:rPr>
+        <w:t xml:space="preserve"> the</w:t>
+      </w:r>
+      <w:r>
+        <w:rPr>
+          <w:rFonts w:asciiTheme="majorHAnsi" w:hAnsiTheme="majorHAnsi"/>
+          <w:bCs/>
+        </w:rPr>
+        <w:t xml:space="preserve"> screen</w:t>
+      </w:r>
+      <w:r>
+        <w:rPr>
+          <w:rFonts w:asciiTheme="majorHAnsi" w:hAnsiTheme="majorHAnsi"/>
+          <w:bCs/>
+        </w:rPr>
+        <w:t>. If</w:t>
+      </w:r>
+      <w:r>
+        <w:rPr>
+          <w:rFonts w:asciiTheme="majorHAnsi" w:hAnsiTheme="majorHAnsi"/>
+          <w:bCs/>
+        </w:rPr>
+        <w:t xml:space="preserve"> you reach a point where you are not sure where or how to find something, please feel free to use ‘Search’.</w:t>
       </w:r>
     </w:p>
     <w:p>
@@ -208,7 +280,7 @@
         <w:rPr>
           <w:rFonts w:asciiTheme="majorHAnsi" w:hAnsiTheme="majorHAnsi"/>
         </w:rPr>
-        <w:t>We will be recording this session for reference if needed. We are capturing your</w:t>
+        <w:t>We will be recording this session for reference. We are capturing your</w:t>
       </w:r>
       <w:r>
         <w:rPr>
@@ -220,7 +292,19 @@
         <w:rPr>
           <w:rFonts w:asciiTheme="majorHAnsi" w:hAnsiTheme="majorHAnsi"/>
         </w:rPr>
-        <w:t xml:space="preserve"> voice and what you see on the screen. Your name will not be associated or reported with data or findings from this evaluation. </w:t>
+        <w:t xml:space="preserve"> voice</w:t>
+      </w:r>
+      <w:r>
+        <w:rPr>
+          <w:rFonts w:asciiTheme="majorHAnsi" w:hAnsiTheme="majorHAnsi"/>
+        </w:rPr>
+        <w:t>,</w:t>
+      </w:r>
+      <w:r>
+        <w:rPr>
+          <w:rFonts w:asciiTheme="majorHAnsi" w:hAnsiTheme="majorHAnsi"/>
+        </w:rPr>
+        <w:t xml:space="preserve"> and what you see on the screen. Your name will not be associated or reported with data or findings from this evaluation. </w:t>
       </w:r>
     </w:p>
     <w:p>
@@ -257,18 +341,48 @@
     </w:p>
     <w:p>
       <w:r>
-        <w:t xml:space="preserve">Your own mother has called you complaining of X symptoms. After a brief discussion, you have learned she has recently began taking a new prescription given to her by her physician. </w:t>
+        <w:t xml:space="preserve">Your mother has called you complaining of X symptoms. After a brief discussion, you </w:t>
+      </w:r>
+      <w:r>
+        <w:t>realize</w:t>
+      </w:r>
+      <w:r>
+        <w:t xml:space="preserve"> she has </w:t>
+      </w:r>
+      <w:r>
+        <w:t>started</w:t>
+      </w:r>
+      <w:r>
+        <w:t xml:space="preserve"> taking a new prescription given to her by her physician. </w:t>
       </w:r>
     </w:p>
     <w:p>
       <w:r>
         <w:lastRenderedPageBreak/>
-        <w:t xml:space="preserve">Your mother takes a number of other prescriptions for various symptoms associated with the elderly as well as a variety of OTC medications and supplements. </w:t>
-      </w:r>
-    </w:p>
-    <w:p>
-      <w:r>
-        <w:t>How would you determine if this new drug could have an unintended interaction with some of her other routine medications?</w:t>
+        <w:t>Your mother takes a number of other prescriptions for various symptoms associated with the elderly</w:t>
+      </w:r>
+      <w:r>
+        <w:t>,</w:t>
+      </w:r>
+      <w:r>
+        <w:t xml:space="preserve"> as well as a variety of </w:t>
+      </w:r>
+      <w:r>
+        <w:t>over the counter (OTC)</w:t>
+      </w:r>
+      <w:r>
+        <w:t xml:space="preserve"> medications and supplements. </w:t>
+      </w:r>
+    </w:p>
+    <w:p>
+      <w:r>
+        <w:t xml:space="preserve">How would you determine if this new drug could have an unintended interaction with some of </w:t>
+      </w:r>
+      <w:r>
+        <w:t>the</w:t>
+      </w:r>
+      <w:r>
+        <w:t xml:space="preserve"> other routine medications?</w:t>
       </w:r>
     </w:p>
     <w:p>
@@ -281,12 +395,24 @@
     </w:p>
     <w:p>
       <w:r>
-        <w:t xml:space="preserve">Your Allergies have been flaring up. You’ve been taking both Benadryl and Ibuprofin. However, the sinus pressure is still causing some mild pain. </w:t>
-      </w:r>
-    </w:p>
-    <w:p>
-      <w:r>
-        <w:t xml:space="preserve">After determining that the Ibuprofin didn’t work, you consider taking Aspirin instead. </w:t>
+        <w:t xml:space="preserve">Your Allergies have been flaring up. You’ve been taking both Benadryl and </w:t>
+      </w:r>
+      <w:r>
+        <w:t>Ibuprofen</w:t>
+      </w:r>
+      <w:r>
+        <w:t xml:space="preserve">. However, the sinus pressure is still causing some mild pain. </w:t>
+      </w:r>
+    </w:p>
+    <w:p>
+      <w:r>
+        <w:t xml:space="preserve">After determining that the </w:t>
+      </w:r>
+      <w:r>
+        <w:t>Ibuprofen</w:t>
+      </w:r>
+      <w:r>
+        <w:t xml:space="preserve"> didn’t work, you consider taking Aspirin instead. </w:t>
       </w:r>
     </w:p>
     <w:p>
@@ -294,33 +420,45 @@
         <w:t xml:space="preserve">How would you determine </w:t>
       </w:r>
       <w:r>
-        <w:t>if taking these three drugs together in such a short time period would be advised?</w:t>
-      </w:r>
-    </w:p>
-    <w:p>
-      <w:pPr>
-        <w:pStyle w:val="Heading2"/>
-      </w:pPr>
-      <w:r>
-        <w:t>Scenario 3</w:t>
-      </w:r>
-    </w:p>
-    <w:p>
-      <w:r>
-        <w:t xml:space="preserve">Your doctor has prescribed you a medication. You have never been prescribed any OTC medication before. </w:t>
-      </w:r>
-    </w:p>
-    <w:p>
-      <w:r>
-        <w:t xml:space="preserve">After arriving home, you have decided you didn’t get as much information about this drug and its potential effects and want to know more. </w:t>
-      </w:r>
-    </w:p>
-    <w:p>
-      <w:r>
-        <w:t xml:space="preserve">Please find and explore all known information for a single drug. </w:t>
+        <w:t xml:space="preserve">if taking these three drugs together in such a short time period would </w:t>
+      </w:r>
+      <w:r>
+        <w:t>cause adverse reactions</w:t>
       </w:r>
       <w:bookmarkStart w:id="0" w:name="_GoBack"/>
       <w:bookmarkEnd w:id="0"/>
+      <w:r>
+        <w:t>?</w:t>
+      </w:r>
+    </w:p>
+    <w:p>
+      <w:pPr>
+        <w:pStyle w:val="Heading2"/>
+      </w:pPr>
+      <w:r>
+        <w:t>Scenario 3</w:t>
+      </w:r>
+    </w:p>
+    <w:p>
+      <w:r>
+        <w:t>Your doctor has prescribed a medication</w:t>
+      </w:r>
+      <w:r>
+        <w:t xml:space="preserve"> for you to take</w:t>
+      </w:r>
+      <w:r>
+        <w:t xml:space="preserve">. You have never been prescribed any OTC medication before. </w:t>
+      </w:r>
+    </w:p>
+    <w:p>
+      <w:r>
+        <w:t xml:space="preserve">After arriving home, you have decided you didn’t get as much information about this drug and its potential effects and want to know more. </w:t>
+      </w:r>
+    </w:p>
+    <w:p>
+      <w:r>
+        <w:t xml:space="preserve">Please find and explore all known information for a single drug. </w:t>
+      </w:r>
     </w:p>
     <w:sectPr>
       <w:pgSz w:w="12240" w:h="15840"/>
@@ -334,7 +472,7 @@
 
 <file path=word/numbering.xml><?xml version="1.0" encoding="utf-8"?>
 <w:numbering xmlns:wpc="http://schemas.microsoft.com/office/word/2010/wordprocessingCanvas" xmlns:mc="http://schemas.openxmlformats.org/markup-compatibility/2006" xmlns:o="urn:schemas-microsoft-com:office:office" xmlns:r="http://schemas.openxmlformats.org/officeDocument/2006/relationships" xmlns:m="http://schemas.openxmlformats.org/officeDocument/2006/math" xmlns:v="urn:schemas-microsoft-com:vml" xmlns:wp14="http://schemas.microsoft.com/office/word/2010/wordprocessingDrawing" xmlns:wp="http://schemas.openxmlformats.org/drawingml/2006/wordprocessingDrawing" xmlns:w10="urn:schemas-microsoft-com:office:word" xmlns:w="http://schemas.openxmlformats.org/wordprocessingml/2006/main" xmlns:w14="http://schemas.microsoft.com/office/word/2010/wordml" xmlns:w15="http://schemas.microsoft.com/office/word/2012/wordml" xmlns:wpg="http://schemas.microsoft.com/office/word/2010/wordprocessingGroup" xmlns:wpi="http://schemas.microsoft.com/office/word/2010/wordprocessingInk" xmlns:wne="http://schemas.microsoft.com/office/word/2006/wordml" xmlns:wps="http://schemas.microsoft.com/office/word/2010/wordprocessingShape" mc:Ignorable="w14 w15 wp14">
-  <w:abstractNum w:abstractNumId="0">
+  <w:abstractNum w:abstractNumId="0" w15:restartNumberingAfterBreak="0">
     <w:nsid w:val="40314FCF"/>
     <w:multiLevelType w:val="hybridMultilevel"/>
     <w:tmpl w:val="E6804882"/>

</xml_diff>